<commit_message>
Add gender-based verb key obratlsya_as
</commit_message>
<xml_diff>
--- a/templ/urist1/Ходатайство о реализации имущества.docx
+++ b/templ/urist1/Ходатайство о реализации имущества.docx
@@ -1313,27 +1313,47 @@
           <w:szCs w:val="24"/>
           <w:lang w:eastAsia="ru-RU"/>
         </w:rPr>
-        <w:t xml:space="preserve">в отношении </w:t>
-      </w:r>
-      <w:r>
-        <w:rPr>
-          <w:rFonts w:ascii="Times New Roman" w:eastAsia="Times New Roman" w:hAnsi="Times New Roman"/>
-          <w:color w:val="000000"/>
-          <w:sz w:val="24"/>
-          <w:szCs w:val="24"/>
-          <w:lang w:eastAsia="ru-RU"/>
-        </w:rPr>
-        <w:t>не</w:t>
-      </w:r>
-      <w:r>
-        <w:rPr>
-          <w:rFonts w:ascii="Times New Roman" w:eastAsia="Times New Roman" w:hAnsi="Times New Roman"/>
-          <w:color w:val="000000"/>
-          <w:sz w:val="24"/>
-          <w:szCs w:val="24"/>
-          <w:lang w:eastAsia="ru-RU"/>
-        </w:rPr>
-        <w:t>го</w:t>
+        <w:t>в отношении</w:t>
+      </w:r>
+      <w:r>
+        <w:rPr>
+          <w:rFonts w:ascii="Times New Roman" w:eastAsia="Times New Roman" w:hAnsi="Times New Roman"/>
+          <w:color w:val="000000"/>
+          <w:sz w:val="24"/>
+          <w:szCs w:val="24"/>
+          <w:lang w:eastAsia="ru-RU"/>
+        </w:rPr>
+        <w:t xml:space="preserve"> </w:t>
+      </w:r>
+      <w:r>
+        <w:rPr>
+          <w:rFonts w:ascii="Times New Roman" w:eastAsia="Times New Roman" w:hAnsi="Times New Roman"/>
+          <w:color w:val="000000"/>
+          <w:sz w:val="24"/>
+          <w:szCs w:val="24"/>
+          <w:lang w:eastAsia="ru-RU"/>
+        </w:rPr>
+        <w:t>{{</w:t>
+      </w:r>
+      <w:r>
+        <w:rPr>
+          <w:rFonts w:ascii="Times New Roman" w:eastAsia="Times New Roman" w:hAnsi="Times New Roman"/>
+          <w:color w:val="000000"/>
+          <w:sz w:val="24"/>
+          <w:szCs w:val="24"/>
+          <w:lang w:eastAsia="ru-RU"/>
+        </w:rPr>
+        <w:t>него_неё</w:t>
+      </w:r>
+      <w:r>
+        <w:rPr>
+          <w:rFonts w:ascii="Times New Roman" w:eastAsia="Times New Roman" w:hAnsi="Times New Roman"/>
+          <w:color w:val="000000"/>
+          <w:sz w:val="24"/>
+          <w:szCs w:val="24"/>
+          <w:lang w:eastAsia="ru-RU"/>
+        </w:rPr>
+        <w:t>}}</w:t>
       </w:r>
       <w:r>
         <w:rPr>

</xml_diff>